<commit_message>
UO UO UO U OUO
</commit_message>
<xml_diff>
--- a/Templated Thesis.docx
+++ b/Templated Thesis.docx
@@ -1268,67 +1268,66 @@
                 <w:szCs w:val="20"/>
                 <w:lang w:val="en-US"/>
               </w:rPr>
-              <w:t>6</w:t>
+              <w:t>62</w:t>
             </w:r>
             <w:r>
               <w:rPr>
                 <w:i/>
                 <w:sz w:val="20"/>
                 <w:szCs w:val="20"/>
-                <w:lang w:val="en-US"/>
-              </w:rPr>
-              <w:t>2</w:t>
+              </w:rPr>
+              <w:t xml:space="preserve">, </w:t>
             </w:r>
             <w:r>
               <w:rPr>
                 <w:i/>
                 <w:sz w:val="20"/>
                 <w:szCs w:val="20"/>
-              </w:rPr>
-              <w:t xml:space="preserve">, </w:t>
+                <w:lang w:val="en-US"/>
+              </w:rPr>
+              <w:t>s</w:t>
             </w:r>
             <w:r>
               <w:rPr>
                 <w:i/>
                 <w:sz w:val="20"/>
                 <w:szCs w:val="20"/>
-                <w:lang w:val="en-US"/>
-              </w:rPr>
-              <w:t>s</w:t>
+              </w:rPr>
+              <w:t xml:space="preserve">MAPE of </w:t>
             </w:r>
             <w:r>
               <w:rPr>
                 <w:i/>
                 <w:sz w:val="20"/>
                 <w:szCs w:val="20"/>
-              </w:rPr>
-              <w:t xml:space="preserve">MAPE of </w:t>
+                <w:lang w:val="en-US"/>
+              </w:rPr>
+              <w:t>3</w:t>
             </w:r>
             <w:r>
               <w:rPr>
                 <w:i/>
                 <w:sz w:val="20"/>
                 <w:szCs w:val="20"/>
-                <w:lang w:val="en-US"/>
-              </w:rPr>
-              <w:t>3</w:t>
+              </w:rPr>
+              <w:t>.</w:t>
             </w:r>
             <w:r>
               <w:rPr>
                 <w:i/>
                 <w:sz w:val="20"/>
                 <w:szCs w:val="20"/>
-              </w:rPr>
-              <w:t>.</w:t>
+                <w:lang w:val="en-US"/>
+              </w:rPr>
+              <w:t>0615</w:t>
             </w:r>
             <w:r>
               <w:rPr>
                 <w:i/>
                 <w:sz w:val="20"/>
                 <w:szCs w:val="20"/>
-                <w:lang w:val="en-US"/>
-              </w:rPr>
-              <w:t>0</w:t>
+              </w:rPr>
+              <w:t xml:space="preserve">%, and MAPE of </w:t>
             </w:r>
             <w:r>
               <w:rPr>
@@ -1337,33 +1336,7 @@
                 <w:szCs w:val="20"/>
                 <w:lang w:val="en-US"/>
               </w:rPr>
-              <w:t>615</w:t>
-            </w:r>
-            <w:r>
-              <w:rPr>
-                <w:i/>
-                <w:sz w:val="20"/>
-                <w:szCs w:val="20"/>
-              </w:rPr>
-              <w:t xml:space="preserve">%, and MAPE of </w:t>
-            </w:r>
-            <w:r>
-              <w:rPr>
-                <w:i/>
-                <w:sz w:val="20"/>
-                <w:szCs w:val="20"/>
-                <w:lang w:val="en-US"/>
-              </w:rPr>
-              <w:t>3.</w:t>
-            </w:r>
-            <w:r>
-              <w:rPr>
-                <w:i/>
-                <w:sz w:val="20"/>
-                <w:szCs w:val="20"/>
-                <w:lang w:val="en-US"/>
-              </w:rPr>
-              <w:t>0887</w:t>
+              <w:t>3.0887</w:t>
             </w:r>
             <w:r>
               <w:rPr>
@@ -3755,7 +3728,7 @@
         </w:rPr>
         <w:lastRenderedPageBreak/>
         <w:drawing>
-          <wp:inline distT="0" distB="0" distL="0" distR="0" wp14:anchorId="3AD4F28D" wp14:editId="46418EBC">
+          <wp:inline distT="0" distB="0" distL="0" distR="0" wp14:anchorId="3AD4F28D" wp14:editId="177B8D70">
             <wp:extent cx="1554480" cy="3187065"/>
             <wp:effectExtent l="0" t="0" r="7620" b="0"/>
             <wp:docPr id="13" name="Picture 1"/>
@@ -3785,7 +3758,7 @@
                   <pic:spPr bwMode="auto">
                     <a:xfrm>
                       <a:off x="0" y="0"/>
-                      <a:ext cx="1570513" cy="3219936"/>
+                      <a:ext cx="1554480" cy="3187065"/>
                     </a:xfrm>
                     <a:prstGeom prst="rect">
                       <a:avLst/>
@@ -8950,6 +8923,13 @@
         </w:tc>
       </w:tr>
     </w:tbl>
+    <w:p>
+      <w:pPr>
+        <w:rPr>
+          <w:lang w:val="en-US"/>
+        </w:rPr>
+      </w:pPr>
+    </w:p>
     <w:p>
       <w:pPr>
         <w:rPr>
@@ -9775,7 +9755,6 @@
         <w:rPr>
           <w:lang w:val="en-US"/>
         </w:rPr>
-        <w:lastRenderedPageBreak/>
         <w:t>d</w:t>
       </w:r>
       <w:r>
@@ -12743,150 +12722,110 @@
     </w:p>
     <w:p>
       <w:pPr>
-        <w:ind w:firstLine="426"/>
-        <w:rPr>
-          <w:bCs/>
-          <w:color w:val="000000"/>
-          <w:szCs w:val="24"/>
+        <w:rPr>
           <w:lang w:val="en-US"/>
         </w:rPr>
       </w:pPr>
       <w:r>
         <w:rPr>
-          <w:bCs/>
-          <w:color w:val="000000"/>
-          <w:szCs w:val="24"/>
+          <w:lang w:val="en-US"/>
+        </w:rPr>
+        <w:tab/>
+      </w:r>
+      <w:r>
+        <w:rPr>
           <w:lang w:val="en-US"/>
         </w:rPr>
         <w:t xml:space="preserve">Evaluasi dari kedua model juga penting untuk dilakukan, guna membandingkan hasil dari model dengan model yang sudah ada. Evaluasi dari model analisis sentiment menggunakan Akurasi, </w:t>
       </w:r>
       <w:r>
         <w:rPr>
-          <w:bCs/>
           <w:i/>
           <w:iCs/>
-          <w:color w:val="000000"/>
-          <w:szCs w:val="24"/>
           <w:lang w:val="en-US"/>
         </w:rPr>
         <w:t>F</w:t>
       </w:r>
       <w:r>
         <w:rPr>
-          <w:bCs/>
           <w:i/>
           <w:iCs/>
-          <w:color w:val="000000"/>
-          <w:szCs w:val="24"/>
           <w:lang w:val="en-US"/>
         </w:rPr>
         <w:t>-</w:t>
       </w:r>
       <w:r>
         <w:rPr>
-          <w:bCs/>
           <w:i/>
           <w:iCs/>
-          <w:color w:val="000000"/>
-          <w:szCs w:val="24"/>
           <w:lang w:val="en-US"/>
         </w:rPr>
         <w:t>1</w:t>
       </w:r>
       <w:r>
         <w:rPr>
-          <w:bCs/>
           <w:i/>
           <w:iCs/>
-          <w:color w:val="000000"/>
-          <w:szCs w:val="24"/>
           <w:lang w:val="en-US"/>
         </w:rPr>
         <w:t xml:space="preserve"> </w:t>
       </w:r>
       <w:r>
         <w:rPr>
-          <w:bCs/>
           <w:i/>
           <w:iCs/>
-          <w:color w:val="000000"/>
-          <w:szCs w:val="24"/>
           <w:lang w:val="en-US"/>
         </w:rPr>
         <w:t>Score</w:t>
       </w:r>
       <w:r>
         <w:rPr>
-          <w:bCs/>
-          <w:color w:val="000000"/>
-          <w:szCs w:val="24"/>
           <w:lang w:val="en-US"/>
         </w:rPr>
         <w:t xml:space="preserve">, </w:t>
       </w:r>
       <w:r>
         <w:rPr>
-          <w:bCs/>
           <w:i/>
           <w:iCs/>
-          <w:color w:val="000000"/>
-          <w:szCs w:val="24"/>
           <w:lang w:val="en-US"/>
         </w:rPr>
         <w:t>Precision</w:t>
       </w:r>
       <w:r>
         <w:rPr>
-          <w:bCs/>
-          <w:color w:val="000000"/>
-          <w:szCs w:val="24"/>
           <w:lang w:val="en-US"/>
         </w:rPr>
         <w:t xml:space="preserve">, dan </w:t>
       </w:r>
       <w:r>
         <w:rPr>
-          <w:bCs/>
           <w:i/>
           <w:iCs/>
-          <w:color w:val="000000"/>
-          <w:szCs w:val="24"/>
           <w:lang w:val="en-US"/>
         </w:rPr>
         <w:t>Recall</w:t>
       </w:r>
       <w:r>
         <w:rPr>
-          <w:bCs/>
-          <w:color w:val="000000"/>
-          <w:szCs w:val="24"/>
           <w:lang w:val="en-US"/>
         </w:rPr>
         <w:t xml:space="preserve">. </w:t>
       </w:r>
       <w:r>
         <w:rPr>
-          <w:bCs/>
-          <w:color w:val="000000"/>
-          <w:szCs w:val="24"/>
           <w:lang w:val="en-US"/>
         </w:rPr>
         <w:t xml:space="preserve">Dengan akurasi dilakukan </w:t>
       </w:r>
       <w:r>
         <w:rPr>
-          <w:bCs/>
-          <w:color w:val="000000"/>
-          <w:szCs w:val="24"/>
           <w:lang w:val="en-US"/>
         </w:rPr>
         <w:t>menggunakan</w:t>
       </w:r>
       <w:r>
         <w:rPr>
-          <w:bCs/>
-          <w:color w:val="000000"/>
-          <w:szCs w:val="24"/>
           <w:lang w:val="en-US"/>
         </w:rPr>
         <w:t xml:space="preserve"> rumus </w:t>
@@ -12946,7 +12885,6 @@
                     <w:szCs w:val="24"/>
                     <w:lang w:val="en-US"/>
                   </w:rPr>
-                  <w:lastRenderedPageBreak/>
                   <m:t>Akurasi=</m:t>
                 </m:r>
                 <m:f>
@@ -13787,203 +13725,136 @@
     </w:p>
     <w:p>
       <w:pPr>
-        <w:ind w:firstLine="426"/>
-        <w:rPr>
-          <w:bCs/>
-          <w:color w:val="000000"/>
-          <w:szCs w:val="24"/>
+        <w:rPr>
           <w:lang w:val="en-US"/>
         </w:rPr>
       </w:pPr>
       <w:r>
         <w:rPr>
-          <w:bCs/>
-          <w:color w:val="000000"/>
-          <w:szCs w:val="24"/>
+          <w:lang w:val="en-US"/>
+        </w:rPr>
+        <w:tab/>
+      </w:r>
+      <w:r>
+        <w:rPr>
           <w:lang w:val="en-US"/>
         </w:rPr>
         <w:t xml:space="preserve">Evaluasi </w:t>
       </w:r>
       <w:r>
         <w:rPr>
-          <w:bCs/>
-          <w:color w:val="000000"/>
-          <w:szCs w:val="24"/>
           <w:lang w:val="en-US"/>
         </w:rPr>
         <w:t xml:space="preserve">peramalan peramalan deret waktu digunakan </w:t>
       </w:r>
       <w:r>
         <w:rPr>
-          <w:bCs/>
           <w:i/>
           <w:iCs/>
-          <w:color w:val="000000"/>
-          <w:szCs w:val="24"/>
-          <w:lang w:val="en-US"/>
-        </w:rPr>
-        <w:t>Root Mean Square</w:t>
-      </w:r>
-      <w:r>
-        <w:rPr>
-          <w:bCs/>
+          <w:lang w:val="en-US"/>
+        </w:rPr>
+        <w:t xml:space="preserve">Root Mean Square </w:t>
+      </w:r>
+      <w:r>
+        <w:rPr>
           <w:i/>
           <w:iCs/>
-          <w:color w:val="000000"/>
-          <w:szCs w:val="24"/>
-          <w:lang w:val="en-US"/>
-        </w:rPr>
-        <w:tab/>
-        <w:t xml:space="preserve"> </w:t>
-      </w:r>
-      <w:r>
-        <w:rPr>
-          <w:bCs/>
+          <w:lang w:val="en-US"/>
+        </w:rPr>
+        <w:t>e</w:t>
+      </w:r>
+      <w:r>
+        <w:rPr>
           <w:i/>
           <w:iCs/>
-          <w:color w:val="000000"/>
-          <w:szCs w:val="24"/>
-          <w:lang w:val="en-US"/>
-        </w:rPr>
-        <w:t>e</w:t>
-      </w:r>
-      <w:r>
-        <w:rPr>
-          <w:bCs/>
+          <w:lang w:val="en-US"/>
+        </w:rPr>
+        <w:t xml:space="preserve">rror </w:t>
+      </w:r>
+      <w:r>
+        <w:rPr>
+          <w:lang w:val="en-US"/>
+        </w:rPr>
+        <w:t>(</w:t>
+      </w:r>
+      <w:r>
+        <w:rPr>
+          <w:lang w:val="en-US"/>
+        </w:rPr>
+        <w:t>RMSE</w:t>
+      </w:r>
+      <w:r>
+        <w:rPr>
+          <w:lang w:val="en-US"/>
+        </w:rPr>
+        <w:t>)</w:t>
+      </w:r>
+      <w:r>
+        <w:rPr>
+          <w:lang w:val="en-US"/>
+        </w:rPr>
+        <w:t xml:space="preserve">, </w:t>
+      </w:r>
+      <w:r>
+        <w:rPr>
           <w:i/>
           <w:iCs/>
-          <w:color w:val="000000"/>
-          <w:szCs w:val="24"/>
-          <w:lang w:val="en-US"/>
-        </w:rPr>
-        <w:t xml:space="preserve">rror </w:t>
-      </w:r>
-      <w:r>
-        <w:rPr>
-          <w:bCs/>
-          <w:color w:val="000000"/>
-          <w:szCs w:val="24"/>
-          <w:lang w:val="en-US"/>
-        </w:rPr>
-        <w:t>(</w:t>
-      </w:r>
-      <w:r>
-        <w:rPr>
-          <w:bCs/>
-          <w:color w:val="000000"/>
-          <w:szCs w:val="24"/>
-          <w:lang w:val="en-US"/>
-        </w:rPr>
-        <w:t>RMSE</w:t>
-      </w:r>
-      <w:r>
-        <w:rPr>
-          <w:bCs/>
-          <w:color w:val="000000"/>
-          <w:szCs w:val="24"/>
+          <w:lang w:val="en-US"/>
+        </w:rPr>
+        <w:t>Mean Absolute Percentage Error</w:t>
+      </w:r>
+      <w:r>
+        <w:rPr>
+          <w:lang w:val="en-US"/>
+        </w:rPr>
+        <w:t xml:space="preserve"> (</w:t>
+      </w:r>
+      <w:r>
+        <w:rPr>
+          <w:lang w:val="en-US"/>
+        </w:rPr>
+        <w:t>MAPE</w:t>
+      </w:r>
+      <w:r>
+        <w:rPr>
           <w:lang w:val="en-US"/>
         </w:rPr>
         <w:t>)</w:t>
       </w:r>
       <w:r>
         <w:rPr>
-          <w:bCs/>
-          <w:color w:val="000000"/>
-          <w:szCs w:val="24"/>
-          <w:lang w:val="en-US"/>
-        </w:rPr>
-        <w:t xml:space="preserve">, </w:t>
-      </w:r>
-      <w:r>
-        <w:rPr>
-          <w:bCs/>
+          <w:lang w:val="en-US"/>
+        </w:rPr>
+        <w:t xml:space="preserve">, serta </w:t>
+      </w:r>
+      <w:r>
+        <w:rPr>
           <w:i/>
           <w:iCs/>
-          <w:color w:val="000000"/>
-          <w:szCs w:val="24"/>
-          <w:lang w:val="en-US"/>
-        </w:rPr>
-        <w:t>Mean Absolute Percentage Error</w:t>
-      </w:r>
-      <w:r>
-        <w:rPr>
-          <w:bCs/>
-          <w:color w:val="000000"/>
-          <w:szCs w:val="24"/>
-          <w:lang w:val="en-US"/>
-        </w:rPr>
-        <w:t xml:space="preserve"> (</w:t>
-      </w:r>
-      <w:r>
-        <w:rPr>
-          <w:bCs/>
-          <w:color w:val="000000"/>
-          <w:szCs w:val="24"/>
+          <w:lang w:val="en-US"/>
+        </w:rPr>
+        <w:t>Symmetric Mean Absolute Percentage Error</w:t>
+      </w:r>
+      <w:r>
+        <w:rPr>
+          <w:lang w:val="en-US"/>
+        </w:rPr>
+        <w:t xml:space="preserve"> (s</w:t>
+      </w:r>
+      <w:r>
+        <w:rPr>
           <w:lang w:val="en-US"/>
         </w:rPr>
         <w:t>MAPE</w:t>
       </w:r>
       <w:r>
         <w:rPr>
-          <w:bCs/>
-          <w:color w:val="000000"/>
-          <w:szCs w:val="24"/>
           <w:lang w:val="en-US"/>
         </w:rPr>
         <w:t>)</w:t>
       </w:r>
       <w:r>
         <w:rPr>
-          <w:bCs/>
-          <w:color w:val="000000"/>
-          <w:szCs w:val="24"/>
-          <w:lang w:val="en-US"/>
-        </w:rPr>
-        <w:t xml:space="preserve">, serta </w:t>
-      </w:r>
-      <w:r>
-        <w:rPr>
-          <w:bCs/>
-          <w:i/>
-          <w:iCs/>
-          <w:color w:val="000000"/>
-          <w:szCs w:val="24"/>
-          <w:lang w:val="en-US"/>
-        </w:rPr>
-        <w:t>Symmetric Mean Absolute Percentage Error</w:t>
-      </w:r>
-      <w:r>
-        <w:rPr>
-          <w:bCs/>
-          <w:color w:val="000000"/>
-          <w:szCs w:val="24"/>
-          <w:lang w:val="en-US"/>
-        </w:rPr>
-        <w:t xml:space="preserve"> (s</w:t>
-      </w:r>
-      <w:r>
-        <w:rPr>
-          <w:bCs/>
-          <w:color w:val="000000"/>
-          <w:szCs w:val="24"/>
-          <w:lang w:val="en-US"/>
-        </w:rPr>
-        <w:t>MAPE</w:t>
-      </w:r>
-      <w:r>
-        <w:rPr>
-          <w:bCs/>
-          <w:color w:val="000000"/>
-          <w:szCs w:val="24"/>
-          <w:lang w:val="en-US"/>
-        </w:rPr>
-        <w:t>)</w:t>
-      </w:r>
-      <w:r>
-        <w:rPr>
-          <w:bCs/>
-          <w:color w:val="000000"/>
-          <w:szCs w:val="24"/>
           <w:lang w:val="en-US"/>
         </w:rPr>
         <w:t xml:space="preserve"> untuk evaluasinya.</w:t>
@@ -15336,11 +15207,16 @@
     </w:p>
     <w:p>
       <w:pPr>
-        <w:ind w:firstLine="426"/>
         <w:rPr>
           <w:lang w:val="en-US"/>
         </w:rPr>
       </w:pPr>
+      <w:r>
+        <w:rPr>
+          <w:lang w:val="en-US"/>
+        </w:rPr>
+        <w:tab/>
+      </w:r>
       <w:r>
         <w:rPr>
           <w:lang w:val="en-US"/>
@@ -16675,12 +16551,14 @@
     </w:p>
     <w:p>
       <w:pPr>
-        <w:ind w:firstLine="426"/>
         <w:rPr>
           <w:color w:val="000000"/>
           <w:lang w:val="en-US" w:eastAsia="en-GB"/>
         </w:rPr>
       </w:pPr>
+      <w:r>
+        <w:tab/>
+      </w:r>
       <w:r>
         <w:t xml:space="preserve">Berdasarkan data yang terdapat dalam </w:t>
       </w:r>
@@ -17642,64 +17520,60 @@
     </w:p>
     <w:p>
       <w:pPr>
-        <w:ind w:firstLine="426"/>
-        <w:rPr>
-          <w:color w:val="000000"/>
+        <w:rPr>
           <w:lang w:val="en-US" w:eastAsia="en-GB"/>
         </w:rPr>
       </w:pPr>
       <w:r>
         <w:rPr>
-          <w:color w:val="000000"/>
           <w:lang w:val="en-US" w:eastAsia="en-GB"/>
         </w:rPr>
+        <w:tab/>
+      </w:r>
+      <w:r>
+        <w:rPr>
+          <w:lang w:val="en-US" w:eastAsia="en-GB"/>
+        </w:rPr>
         <w:t xml:space="preserve">Dataset murni atau yang tidak melewati augmentasi data mendapatkan akurasi paling besar pada model cryptobert, akan tetapi saat dilakukan augmentasi data peningkatan sebesar 1% pada data yang diaugmentasi dengan </w:t>
       </w:r>
       <w:r>
         <w:rPr>
-          <w:color w:val="000000"/>
           <w:lang w:val="en-US" w:eastAsia="en-GB"/>
         </w:rPr>
         <w:t>GTH</w:t>
       </w:r>
       <w:r>
         <w:rPr>
-          <w:color w:val="000000"/>
           <w:lang w:val="en-US" w:eastAsia="en-GB"/>
         </w:rPr>
         <w:t>.</w:t>
       </w:r>
       <w:r>
         <w:rPr>
-          <w:color w:val="000000"/>
           <w:lang w:val="en-US" w:eastAsia="en-GB"/>
         </w:rPr>
         <w:t xml:space="preserve"> </w:t>
       </w:r>
       <w:r>
         <w:rPr>
-          <w:color w:val="000000"/>
           <w:lang w:val="en-US" w:eastAsia="en-GB"/>
         </w:rPr>
         <w:t xml:space="preserve">Dan ketika dataset murni dan </w:t>
       </w:r>
       <w:r>
         <w:rPr>
-          <w:color w:val="000000"/>
           <w:lang w:val="en-US" w:eastAsia="en-GB"/>
         </w:rPr>
         <w:t>GTH</w:t>
       </w:r>
       <w:r>
         <w:rPr>
-          <w:color w:val="000000"/>
           <w:lang w:val="en-US" w:eastAsia="en-GB"/>
         </w:rPr>
         <w:t xml:space="preserve"> </w:t>
       </w:r>
       <w:r>
         <w:rPr>
-          <w:color w:val="000000"/>
           <w:lang w:val="en-US" w:eastAsia="en-GB"/>
         </w:rPr>
         <w:t xml:space="preserve">dilakukan </w:t>
@@ -17708,63 +17582,54 @@
         <w:rPr>
           <w:i/>
           <w:iCs/>
-          <w:color w:val="000000"/>
           <w:lang w:val="en-US" w:eastAsia="en-GB"/>
         </w:rPr>
         <w:t>Easy Data Augmentation</w:t>
       </w:r>
       <w:r>
         <w:rPr>
-          <w:color w:val="000000"/>
           <w:lang w:val="en-US" w:eastAsia="en-GB"/>
         </w:rPr>
         <w:t xml:space="preserve"> menggunakan model cryptobert tidak didapatkan perkembangan dalam akurasinya. </w:t>
       </w:r>
       <w:r>
         <w:rPr>
-          <w:color w:val="000000"/>
           <w:lang w:val="en-US" w:eastAsia="en-GB"/>
         </w:rPr>
         <w:t>Maka dipilih</w:t>
       </w:r>
       <w:r>
         <w:rPr>
-          <w:color w:val="000000"/>
           <w:lang w:val="en-US" w:eastAsia="en-GB"/>
         </w:rPr>
         <w:t xml:space="preserve"> </w:t>
       </w:r>
       <w:r>
         <w:rPr>
-          <w:color w:val="000000"/>
           <w:lang w:val="en-US" w:eastAsia="en-GB"/>
         </w:rPr>
         <w:t>model yang paling akurat</w:t>
       </w:r>
       <w:r>
         <w:rPr>
-          <w:color w:val="000000"/>
           <w:lang w:val="en-US" w:eastAsia="en-GB"/>
         </w:rPr>
         <w:t xml:space="preserve"> </w:t>
       </w:r>
       <w:r>
         <w:rPr>
-          <w:color w:val="000000"/>
           <w:lang w:val="en-US" w:eastAsia="en-GB"/>
         </w:rPr>
         <w:t>GTH</w:t>
       </w:r>
       <w:r>
         <w:rPr>
-          <w:color w:val="000000"/>
           <w:lang w:val="en-US" w:eastAsia="en-GB"/>
         </w:rPr>
         <w:t xml:space="preserve"> dengan model Cryptobert </w:t>
       </w:r>
       <w:r>
         <w:rPr>
-          <w:color w:val="000000"/>
           <w:lang w:val="en-US" w:eastAsia="en-GB"/>
         </w:rPr>
         <w:t xml:space="preserve">yang memiliki </w:t>
@@ -17773,21 +17638,18 @@
         <w:rPr>
           <w:i/>
           <w:iCs/>
-          <w:color w:val="000000"/>
           <w:lang w:val="en-US" w:eastAsia="en-GB"/>
         </w:rPr>
         <w:t>hyperparameter</w:t>
       </w:r>
       <w:r>
         <w:rPr>
-          <w:color w:val="000000"/>
           <w:lang w:val="en-US" w:eastAsia="en-GB"/>
         </w:rPr>
         <w:t xml:space="preserve"> </w:t>
       </w:r>
       <w:r>
         <w:rPr>
-          <w:color w:val="000000"/>
           <w:lang w:val="en-US" w:eastAsia="en-GB"/>
         </w:rPr>
         <w:t xml:space="preserve">learning_rate </w:t>
@@ -18844,11 +18706,16 @@
     <w:p/>
     <w:p>
       <w:pPr>
-        <w:ind w:firstLine="426"/>
         <w:rPr>
           <w:lang w:val="en-US"/>
         </w:rPr>
       </w:pPr>
+      <w:r>
+        <w:rPr>
+          <w:lang w:val="en-US"/>
+        </w:rPr>
+        <w:tab/>
+      </w:r>
       <w:r>
         <w:rPr>
           <w:lang w:val="en-US"/>
@@ -19055,9 +18922,12 @@
       </w:pPr>
     </w:p>
     <w:p>
-      <w:pPr>
-        <w:ind w:firstLine="426"/>
-      </w:pPr>
+      <w:r>
+        <w:rPr>
+          <w:lang w:val="en-US"/>
+        </w:rPr>
+        <w:tab/>
+      </w:r>
       <w:r>
         <w:rPr>
           <w:lang w:val="en-US"/>
@@ -19268,7 +19138,6 @@
     </w:p>
     <w:p>
       <w:pPr>
-        <w:ind w:firstLine="426"/>
         <w:rPr>
           <w:lang w:val="en-US"/>
         </w:rPr>
@@ -19278,6 +19147,12 @@
           <w:lang w:val="en-US"/>
         </w:rPr>
         <w:lastRenderedPageBreak/>
+        <w:tab/>
+      </w:r>
+      <w:r>
+        <w:rPr>
+          <w:lang w:val="en-US"/>
+        </w:rPr>
         <w:t xml:space="preserve">Harga terhadap tren dan sentimen dapat </w:t>
       </w:r>
       <w:r>
@@ -19440,11 +19315,16 @@
     </w:p>
     <w:p>
       <w:pPr>
-        <w:ind w:firstLine="426"/>
         <w:rPr>
           <w:lang w:val="en-US"/>
         </w:rPr>
       </w:pPr>
+      <w:r>
+        <w:rPr>
+          <w:lang w:val="en-US"/>
+        </w:rPr>
+        <w:tab/>
+      </w:r>
       <w:r>
         <w:rPr>
           <w:lang w:val="en-US"/>
@@ -19577,11 +19457,16 @@
     </w:p>
     <w:p>
       <w:pPr>
-        <w:ind w:firstLine="426"/>
         <w:rPr>
           <w:lang w:val="en-US"/>
         </w:rPr>
       </w:pPr>
+      <w:r>
+        <w:rPr>
+          <w:lang w:val="en-US"/>
+        </w:rPr>
+        <w:tab/>
+      </w:r>
       <w:r>
         <w:rPr>
           <w:lang w:val="en-US"/>
@@ -19762,11 +19647,16 @@
     </w:p>
     <w:p>
       <w:pPr>
-        <w:ind w:firstLine="426"/>
         <w:rPr>
           <w:lang w:val="en-US" w:eastAsia="en-GB"/>
         </w:rPr>
       </w:pPr>
+      <w:r>
+        <w:rPr>
+          <w:lang w:eastAsia="en-GB"/>
+        </w:rPr>
+        <w:tab/>
+      </w:r>
       <w:r>
         <w:rPr>
           <w:lang w:eastAsia="en-GB"/>
@@ -19839,14 +19729,14 @@
         <w:rPr>
           <w:lang w:val="en-US" w:eastAsia="en-GB"/>
         </w:rPr>
-        <w:t xml:space="preserve">sepuluh persen </w:t>
+        <w:t xml:space="preserve">sepuluh </w:t>
       </w:r>
       <w:r>
         <w:rPr>
           <w:lang w:val="en-US" w:eastAsia="en-GB"/>
         </w:rPr>
         <w:lastRenderedPageBreak/>
-        <w:t>dari total banyaknya</w:t>
+        <w:t>persen dari total banyaknya</w:t>
       </w:r>
       <w:r>
         <w:rPr>
@@ -22288,6 +22178,11 @@
           <w:lang w:val="en-US" w:eastAsia="en-GB"/>
         </w:rPr>
         <w:tab/>
+      </w:r>
+      <w:r>
+        <w:rPr>
+          <w:lang w:val="en-US" w:eastAsia="en-GB"/>
+        </w:rPr>
         <w:t xml:space="preserve">Berdasarkan tabel 7, dapat disimpulkan bahwa model </w:t>
       </w:r>
       <w:r>
@@ -23560,12 +23455,16 @@
     </w:p>
     <w:p>
       <w:pPr>
-        <w:ind w:firstLine="426"/>
-        <w:contextualSpacing w:val="0"/>
         <w:rPr>
           <w:lang w:val="en-US"/>
         </w:rPr>
       </w:pPr>
+      <w:r>
+        <w:rPr>
+          <w:lang w:val="en-US"/>
+        </w:rPr>
+        <w:tab/>
+      </w:r>
       <w:r>
         <w:rPr>
           <w:lang w:val="en-US"/>
@@ -23617,9 +23516,9 @@
       </w:r>
     </w:p>
     <w:p>
-      <w:pPr>
-        <w:ind w:firstLine="426"/>
-      </w:pPr>
+      <w:r>
+        <w:tab/>
+      </w:r>
       <w:r>
         <w:t xml:space="preserve">Meledaknya mata uang kripto ke masyarakat umum meningkatkan urgensi untuk pembuatan model yang kokoh dan akurat. Dengan menggunakan model </w:t>
       </w:r>
@@ -23650,11 +23549,13 @@
     </w:p>
     <w:p>
       <w:pPr>
-        <w:ind w:firstLine="426"/>
         <w:rPr>
           <w:lang w:val="en-US"/>
         </w:rPr>
       </w:pPr>
+      <w:r>
+        <w:tab/>
+      </w:r>
       <w:r>
         <w:t xml:space="preserve">Ditemukan bahwa menggunakan </w:t>
       </w:r>
@@ -23769,11 +23670,16 @@
     </w:p>
     <w:p>
       <w:pPr>
-        <w:ind w:firstLine="426"/>
         <w:rPr>
           <w:lang w:val="en-US"/>
         </w:rPr>
       </w:pPr>
+      <w:r>
+        <w:rPr>
+          <w:lang w:val="en-US"/>
+        </w:rPr>
+        <w:tab/>
+      </w:r>
       <w:r>
         <w:rPr>
           <w:lang w:val="en-US"/>
@@ -23795,11 +23701,16 @@
     </w:p>
     <w:p>
       <w:pPr>
-        <w:ind w:firstLine="426"/>
         <w:rPr>
           <w:lang w:val="en-US"/>
         </w:rPr>
       </w:pPr>
+      <w:r>
+        <w:rPr>
+          <w:lang w:val="en-US"/>
+        </w:rPr>
+        <w:tab/>
+      </w:r>
       <w:r>
         <w:rPr>
           <w:lang w:val="en-US"/>
@@ -23827,11 +23738,13 @@
     </w:p>
     <w:p>
       <w:pPr>
-        <w:ind w:firstLine="426"/>
         <w:rPr>
           <w:lang w:val="en-US"/>
         </w:rPr>
       </w:pPr>
+      <w:r>
+        <w:tab/>
+      </w:r>
       <w:r>
         <w:t xml:space="preserve">Data yang digunakan untuk meramal deret waktu </w:t>
       </w:r>
@@ -23872,11 +23785,16 @@
     </w:p>
     <w:p>
       <w:pPr>
-        <w:ind w:firstLine="426"/>
         <w:rPr>
           <w:lang w:val="en-US"/>
         </w:rPr>
       </w:pPr>
+      <w:r>
+        <w:rPr>
+          <w:lang w:val="en-US"/>
+        </w:rPr>
+        <w:tab/>
+      </w:r>
       <w:r>
         <w:rPr>
           <w:lang w:val="en-US"/>
@@ -27274,6 +27192,7 @@
   <w:style w:type="character" w:default="1" w:styleId="DefaultParagraphFont">
     <w:name w:val="Default Paragraph Font"/>
     <w:uiPriority w:val="1"/>
+    <w:semiHidden/>
     <w:unhideWhenUsed/>
   </w:style>
   <w:style w:type="table" w:default="1" w:styleId="TableNormal">

</xml_diff>